<commit_message>
Dejar frecuencia de corte en 40 Hz, y revisar el filtro porque está atenuando demasiado.
</commit_message>
<xml_diff>
--- a/Respuestas a las cosignas.docx
+++ b/Respuestas a las cosignas.docx
@@ -269,21 +269,7 @@
                 <w:rFonts w:ascii="Tahoma" w:hAnsi="Tahoma" w:cs="Tahoma"/>
                 <w:lang w:val="es-ES"/>
               </w:rPr>
-              <w:t xml:space="preserve">4 </w:t>
-            </w:r>
-            <w:r>
-              <w:rPr>
-                <w:rFonts w:ascii="Tahoma" w:hAnsi="Tahoma" w:cs="Tahoma"/>
-                <w:lang w:val="es-ES"/>
-              </w:rPr>
-              <w:t>–</w:t>
-            </w:r>
-            <w:r>
-              <w:rPr>
-                <w:rFonts w:ascii="Tahoma" w:hAnsi="Tahoma" w:cs="Tahoma"/>
-                <w:lang w:val="es-ES"/>
-              </w:rPr>
-              <w:t xml:space="preserve"> 8  </w:t>
+              <w:t xml:space="preserve">4 – 8  </w:t>
             </w:r>
           </w:p>
         </w:tc>
@@ -455,21 +441,7 @@
                 <w:rFonts w:ascii="Tahoma" w:hAnsi="Tahoma" w:cs="Tahoma"/>
                 <w:lang w:val="es-ES"/>
               </w:rPr>
-              <w:t xml:space="preserve">13 </w:t>
-            </w:r>
-            <w:r>
-              <w:rPr>
-                <w:rFonts w:ascii="Tahoma" w:hAnsi="Tahoma" w:cs="Tahoma"/>
-                <w:lang w:val="es-ES"/>
-              </w:rPr>
-              <w:t>–</w:t>
-            </w:r>
-            <w:r>
-              <w:rPr>
-                <w:rFonts w:ascii="Tahoma" w:hAnsi="Tahoma" w:cs="Tahoma"/>
-                <w:lang w:val="es-ES"/>
-              </w:rPr>
-              <w:t xml:space="preserve"> 30</w:t>
+              <w:t>13 – 30</w:t>
             </w:r>
           </w:p>
         </w:tc>
@@ -555,21 +527,7 @@
                 <w:rFonts w:ascii="Tahoma" w:hAnsi="Tahoma" w:cs="Tahoma"/>
                 <w:lang w:val="es-ES"/>
               </w:rPr>
-              <w:t xml:space="preserve">30 </w:t>
-            </w:r>
-            <w:r>
-              <w:rPr>
-                <w:rFonts w:ascii="Tahoma" w:hAnsi="Tahoma" w:cs="Tahoma"/>
-                <w:lang w:val="es-ES"/>
-              </w:rPr>
-              <w:t>–</w:t>
-            </w:r>
-            <w:r>
-              <w:rPr>
-                <w:rFonts w:ascii="Tahoma" w:hAnsi="Tahoma" w:cs="Tahoma"/>
-                <w:lang w:val="es-ES"/>
-              </w:rPr>
-              <w:t xml:space="preserve"> 50</w:t>
+              <w:t>30 – 50</w:t>
             </w:r>
           </w:p>
         </w:tc>
@@ -726,6 +684,23 @@
           <w:lang w:val="es-ES"/>
         </w:rPr>
         <w:t>Esta frecuencia de corte permite preservar el contenido informativo y limpiar la señal.</w:t>
+      </w:r>
+    </w:p>
+    <w:p>
+      <w:pPr>
+        <w:jc w:val="both"/>
+        <w:rPr>
+          <w:rFonts w:ascii="Tahoma" w:hAnsi="Tahoma" w:cs="Tahoma"/>
+          <w:u w:val="single"/>
+          <w:lang w:val="es-ES"/>
+        </w:rPr>
+      </w:pPr>
+      <w:r>
+        <w:rPr>
+          <w:rFonts w:ascii="Tahoma" w:hAnsi="Tahoma" w:cs="Tahoma"/>
+          <w:lang w:val="es-ES"/>
+        </w:rPr>
+        <w:t>Ver gráfico frecuencia vs. Atenuación.</w:t>
       </w:r>
     </w:p>
     <w:p>
@@ -2341,6 +2316,7 @@
   <w:style w:type="character" w:default="1" w:styleId="Fuentedeprrafopredeter">
     <w:name w:val="Default Paragraph Font"/>
     <w:uiPriority w:val="1"/>
+    <w:semiHidden/>
     <w:unhideWhenUsed/>
   </w:style>
   <w:style w:type="table" w:default="1" w:styleId="Tablanormal">

</xml_diff>

<commit_message>
Corregida la gráfica de Densidad de Potencia (joya) y filtro con convolución
</commit_message>
<xml_diff>
--- a/Respuestas a las cosignas.docx
+++ b/Respuestas a las cosignas.docx
@@ -14,7 +14,23 @@
           <w:rFonts w:ascii="Tahoma" w:hAnsi="Tahoma" w:cs="Tahoma"/>
           <w:lang w:val="es-ES"/>
         </w:rPr>
-        <w:t>1. Frecuencias características según la etapa del cuadro epiléptico (“Sano”, “Interictal”, “Convulsión”).</w:t>
+        <w:t>1. Frecuencias características según la etapa del cuadro epiléptico (“Sano”, “</w:t>
+      </w:r>
+      <w:proofErr w:type="spellStart"/>
+      <w:r>
+        <w:rPr>
+          <w:rFonts w:ascii="Tahoma" w:hAnsi="Tahoma" w:cs="Tahoma"/>
+          <w:lang w:val="es-ES"/>
+        </w:rPr>
+        <w:t>Interictal</w:t>
+      </w:r>
+      <w:proofErr w:type="spellEnd"/>
+      <w:r>
+        <w:rPr>
+          <w:rFonts w:ascii="Tahoma" w:hAnsi="Tahoma" w:cs="Tahoma"/>
+          <w:lang w:val="es-ES"/>
+        </w:rPr>
+        <w:t>”, “Convulsión”).</w:t>
       </w:r>
     </w:p>
     <w:p>
@@ -290,8 +306,17 @@
                 <w:rFonts w:ascii="Tahoma" w:hAnsi="Tahoma" w:cs="Tahoma"/>
                 <w:lang w:val="es-ES"/>
               </w:rPr>
-              <w:t>Somnolencia / Interictal</w:t>
+              <w:t xml:space="preserve">Somnolencia / </w:t>
             </w:r>
+            <w:proofErr w:type="spellStart"/>
+            <w:r>
+              <w:rPr>
+                <w:rFonts w:ascii="Tahoma" w:hAnsi="Tahoma" w:cs="Tahoma"/>
+                <w:lang w:val="es-ES"/>
+              </w:rPr>
+              <w:t>Interictal</w:t>
+            </w:r>
+            <w:proofErr w:type="spellEnd"/>
           </w:p>
         </w:tc>
         <w:tc>
@@ -483,7 +508,23 @@
                 <w:rFonts w:ascii="Tahoma" w:hAnsi="Tahoma" w:cs="Tahoma"/>
                 <w:lang w:val="es-ES"/>
               </w:rPr>
-              <w:t>Aumenta en interictal, disminuye en crisis</w:t>
+              <w:t xml:space="preserve">Aumenta en </w:t>
+            </w:r>
+            <w:proofErr w:type="spellStart"/>
+            <w:r>
+              <w:rPr>
+                <w:rFonts w:ascii="Tahoma" w:hAnsi="Tahoma" w:cs="Tahoma"/>
+                <w:lang w:val="es-ES"/>
+              </w:rPr>
+              <w:t>interictal</w:t>
+            </w:r>
+            <w:proofErr w:type="spellEnd"/>
+            <w:r>
+              <w:rPr>
+                <w:rFonts w:ascii="Tahoma" w:hAnsi="Tahoma" w:cs="Tahoma"/>
+                <w:lang w:val="es-ES"/>
+              </w:rPr>
+              <w:t>, disminuye en crisis</w:t>
             </w:r>
           </w:p>
         </w:tc>
@@ -691,51 +732,94 @@
         <w:jc w:val="both"/>
         <w:rPr>
           <w:rFonts w:ascii="Tahoma" w:hAnsi="Tahoma" w:cs="Tahoma"/>
-          <w:u w:val="single"/>
-          <w:lang w:val="es-ES"/>
-        </w:rPr>
-      </w:pPr>
-      <w:r>
-        <w:rPr>
-          <w:rFonts w:ascii="Tahoma" w:hAnsi="Tahoma" w:cs="Tahoma"/>
-          <w:lang w:val="es-ES"/>
-        </w:rPr>
-        <w:t>Ver gráfico frecuencia vs. Atenuación.</w:t>
-      </w:r>
-    </w:p>
-    <w:p>
-      <w:pPr>
-        <w:ind w:left="360"/>
-        <w:jc w:val="both"/>
-        <w:rPr>
-          <w:rFonts w:ascii="Tahoma" w:hAnsi="Tahoma" w:cs="Tahoma"/>
-          <w:lang w:val="es-ES"/>
-        </w:rPr>
-      </w:pPr>
-    </w:p>
-    <w:p>
-      <w:pPr>
-        <w:jc w:val="both"/>
-        <w:rPr>
-          <w:rFonts w:ascii="Tahoma" w:hAnsi="Tahoma" w:cs="Tahoma"/>
-          <w:lang w:val="es-ES"/>
-        </w:rPr>
-      </w:pPr>
-      <w:r>
-        <w:rPr>
-          <w:rFonts w:ascii="Tahoma" w:hAnsi="Tahoma" w:cs="Tahoma"/>
-          <w:lang w:val="es-ES"/>
-        </w:rPr>
-        <w:t xml:space="preserve">El filtro aplicado fue Butterworth de orden 5, que presenta una respuesta suave y sin mucha distorsión de fase gracias al uso de </w:t>
-      </w:r>
-      <w:r>
-        <w:rPr>
-          <w:rFonts w:ascii="Tahoma" w:hAnsi="Tahoma" w:cs="Tahoma"/>
           <w:b/>
           <w:bCs/>
           <w:lang w:val="es-ES"/>
         </w:rPr>
-        <w:t>“filtfilt”</w:t>
+      </w:pPr>
+      <w:r>
+        <w:rPr>
+          <w:rFonts w:ascii="Tahoma" w:hAnsi="Tahoma" w:cs="Tahoma"/>
+          <w:b/>
+          <w:bCs/>
+          <w:lang w:val="es-ES"/>
+        </w:rPr>
+        <w:t>Ver gráfico frecuencia vs. Atenuación.</w:t>
+      </w:r>
+    </w:p>
+    <w:p>
+      <w:pPr>
+        <w:jc w:val="both"/>
+        <w:rPr>
+          <w:rFonts w:ascii="Tahoma" w:hAnsi="Tahoma" w:cs="Tahoma"/>
+          <w:b/>
+          <w:bCs/>
+          <w:lang w:val="es-ES"/>
+        </w:rPr>
+      </w:pPr>
+      <w:r>
+        <w:rPr>
+          <w:rFonts w:ascii="Tahoma" w:hAnsi="Tahoma" w:cs="Tahoma"/>
+          <w:b/>
+          <w:bCs/>
+          <w:lang w:val="es-ES"/>
+        </w:rPr>
+        <w:t>Al hacer la correlación estamos haciendo una convolución. Y llegando a 0, debería ser máxima, porque ahí es donde todos los valores coinciden.</w:t>
+      </w:r>
+    </w:p>
+    <w:p>
+      <w:pPr>
+        <w:ind w:left="360"/>
+        <w:jc w:val="both"/>
+        <w:rPr>
+          <w:rFonts w:ascii="Tahoma" w:hAnsi="Tahoma" w:cs="Tahoma"/>
+          <w:lang w:val="es-ES"/>
+        </w:rPr>
+      </w:pPr>
+    </w:p>
+    <w:p>
+      <w:pPr>
+        <w:jc w:val="both"/>
+        <w:rPr>
+          <w:rFonts w:ascii="Tahoma" w:hAnsi="Tahoma" w:cs="Tahoma"/>
+          <w:lang w:val="es-ES"/>
+        </w:rPr>
+      </w:pPr>
+      <w:r>
+        <w:rPr>
+          <w:rFonts w:ascii="Tahoma" w:hAnsi="Tahoma" w:cs="Tahoma"/>
+          <w:lang w:val="es-ES"/>
+        </w:rPr>
+        <w:t xml:space="preserve">El filtro aplicado fue Butterworth de orden 5, que presenta una respuesta suave y sin mucha distorsión de fase gracias al uso de </w:t>
+      </w:r>
+      <w:r>
+        <w:rPr>
+          <w:rFonts w:ascii="Tahoma" w:hAnsi="Tahoma" w:cs="Tahoma"/>
+          <w:b/>
+          <w:bCs/>
+          <w:lang w:val="es-ES"/>
+        </w:rPr>
+        <w:t>“</w:t>
+      </w:r>
+      <w:proofErr w:type="spellStart"/>
+      <w:r>
+        <w:rPr>
+          <w:rFonts w:ascii="Tahoma" w:hAnsi="Tahoma" w:cs="Tahoma"/>
+          <w:b/>
+          <w:bCs/>
+          <w:lang w:val="es-ES"/>
+        </w:rPr>
+        <w:t>filtfilt</w:t>
+      </w:r>
+      <w:proofErr w:type="spellEnd"/>
+      <w:r>
+        <w:rPr>
+          <w:rFonts w:ascii="Tahoma" w:hAnsi="Tahoma" w:cs="Tahoma"/>
+          <w:b/>
+          <w:bCs/>
+          <w:lang w:val="es-ES"/>
+        </w:rPr>
+        <w:t>”</w:t>
       </w:r>
       <w:r>
         <w:rPr>
@@ -758,23 +842,80 @@
           <w:rFonts w:ascii="Tahoma" w:hAnsi="Tahoma" w:cs="Tahoma"/>
           <w:lang w:val="es-ES"/>
         </w:rPr>
-        <w:t>Butterworth es un tipo de filtro pasa banda que se caracteriza por una respuesta en frecuencia suave y sin ondulaciones en la banda pasante, lo que l o hace útil cuando se quiere preservar la forma de la señal sin introducir distorsiones abruptas.</w:t>
-      </w:r>
-    </w:p>
-    <w:p>
-      <w:pPr>
-        <w:jc w:val="both"/>
-        <w:rPr>
-          <w:rFonts w:ascii="Tahoma" w:hAnsi="Tahoma" w:cs="Tahoma"/>
-          <w:lang w:val="es-ES"/>
-        </w:rPr>
-      </w:pPr>
-      <w:r>
-        <w:rPr>
-          <w:rFonts w:ascii="Tahoma" w:hAnsi="Tahoma" w:cs="Tahoma"/>
-          <w:lang w:val="es-ES"/>
-        </w:rPr>
-        <w:t>Cuando se aplica mediante la función filtfilt() en SciPy, el filtrado se realiza en dos pasadas: hacia adelante y hacia atrás, eliminando el desfase que típicamente introduce un filtro causal.</w:t>
+        <w:t xml:space="preserve">Butterworth es un tipo de filtro pasa banda que se caracteriza por una respuesta en frecuencia suave y sin ondulaciones en la banda pasante, lo que </w:t>
+      </w:r>
+      <w:proofErr w:type="spellStart"/>
+      <w:r>
+        <w:rPr>
+          <w:rFonts w:ascii="Tahoma" w:hAnsi="Tahoma" w:cs="Tahoma"/>
+          <w:lang w:val="es-ES"/>
+        </w:rPr>
+        <w:t>l o</w:t>
+      </w:r>
+      <w:proofErr w:type="spellEnd"/>
+      <w:r>
+        <w:rPr>
+          <w:rFonts w:ascii="Tahoma" w:hAnsi="Tahoma" w:cs="Tahoma"/>
+          <w:lang w:val="es-ES"/>
+        </w:rPr>
+        <w:t xml:space="preserve"> hace útil cuando se quiere preservar la forma de la señal sin introducir distorsiones abruptas.</w:t>
+      </w:r>
+    </w:p>
+    <w:p>
+      <w:pPr>
+        <w:jc w:val="both"/>
+        <w:rPr>
+          <w:rFonts w:ascii="Tahoma" w:hAnsi="Tahoma" w:cs="Tahoma"/>
+          <w:lang w:val="es-ES"/>
+        </w:rPr>
+      </w:pPr>
+      <w:r>
+        <w:rPr>
+          <w:rFonts w:ascii="Tahoma" w:hAnsi="Tahoma" w:cs="Tahoma"/>
+          <w:lang w:val="es-ES"/>
+        </w:rPr>
+        <w:t xml:space="preserve">Cuando se aplica mediante la función </w:t>
+      </w:r>
+      <w:proofErr w:type="spellStart"/>
+      <w:proofErr w:type="gramStart"/>
+      <w:r>
+        <w:rPr>
+          <w:rFonts w:ascii="Tahoma" w:hAnsi="Tahoma" w:cs="Tahoma"/>
+          <w:lang w:val="es-ES"/>
+        </w:rPr>
+        <w:t>filtfilt</w:t>
+      </w:r>
+      <w:proofErr w:type="spellEnd"/>
+      <w:r>
+        <w:rPr>
+          <w:rFonts w:ascii="Tahoma" w:hAnsi="Tahoma" w:cs="Tahoma"/>
+          <w:lang w:val="es-ES"/>
+        </w:rPr>
+        <w:t>(</w:t>
+      </w:r>
+      <w:proofErr w:type="gramEnd"/>
+      <w:r>
+        <w:rPr>
+          <w:rFonts w:ascii="Tahoma" w:hAnsi="Tahoma" w:cs="Tahoma"/>
+          <w:lang w:val="es-ES"/>
+        </w:rPr>
+        <w:t xml:space="preserve">) en </w:t>
+      </w:r>
+      <w:proofErr w:type="spellStart"/>
+      <w:r>
+        <w:rPr>
+          <w:rFonts w:ascii="Tahoma" w:hAnsi="Tahoma" w:cs="Tahoma"/>
+          <w:lang w:val="es-ES"/>
+        </w:rPr>
+        <w:t>SciPy</w:t>
+      </w:r>
+      <w:proofErr w:type="spellEnd"/>
+      <w:r>
+        <w:rPr>
+          <w:rFonts w:ascii="Tahoma" w:hAnsi="Tahoma" w:cs="Tahoma"/>
+          <w:lang w:val="es-ES"/>
+        </w:rPr>
+        <w:t>, el filtrado se realiza en dos pasadas: hacia adelante y hacia atrás, eliminando el desfase que típicamente introduce un filtro causal.</w:t>
       </w:r>
     </w:p>
     <w:p>
@@ -831,7 +972,24 @@
           <w:rFonts w:ascii="Tahoma" w:hAnsi="Tahoma" w:cs="Tahoma"/>
           <w:lang w:val="es-ES"/>
         </w:rPr>
-        <w:t xml:space="preserve">Se aplicó la FFT a las señales filtradas con el pasabajos. Las diferencias esperadas y observadas son: </w:t>
+        <w:lastRenderedPageBreak/>
+        <w:t xml:space="preserve">Se aplicó la FFT a las señales filtradas con el </w:t>
+      </w:r>
+      <w:proofErr w:type="spellStart"/>
+      <w:r>
+        <w:rPr>
+          <w:rFonts w:ascii="Tahoma" w:hAnsi="Tahoma" w:cs="Tahoma"/>
+          <w:lang w:val="es-ES"/>
+        </w:rPr>
+        <w:t>pasabajos</w:t>
+      </w:r>
+      <w:proofErr w:type="spellEnd"/>
+      <w:r>
+        <w:rPr>
+          <w:rFonts w:ascii="Tahoma" w:hAnsi="Tahoma" w:cs="Tahoma"/>
+          <w:lang w:val="es-ES"/>
+        </w:rPr>
+        <w:t xml:space="preserve">. Las diferencias esperadas y observadas son: </w:t>
       </w:r>
     </w:p>
     <w:p>
@@ -868,7 +1026,6 @@
           <w:rFonts w:ascii="Tahoma" w:hAnsi="Tahoma" w:cs="Tahoma"/>
           <w:lang w:val="es-ES"/>
         </w:rPr>
-        <w:lastRenderedPageBreak/>
         <w:t>Pico prominente en banda Alpha (8-13 Hz). La actividad eléctrica cerebral rítmica típica.</w:t>
       </w:r>
     </w:p>
@@ -927,7 +1084,23 @@
           <w:rFonts w:ascii="Tahoma" w:hAnsi="Tahoma" w:cs="Tahoma"/>
           <w:lang w:val="es-ES"/>
         </w:rPr>
-        <w:t>Señal 2 – Interictal.</w:t>
+        <w:t xml:space="preserve">Señal 2 – </w:t>
+      </w:r>
+      <w:proofErr w:type="spellStart"/>
+      <w:r>
+        <w:rPr>
+          <w:rFonts w:ascii="Tahoma" w:hAnsi="Tahoma" w:cs="Tahoma"/>
+          <w:lang w:val="es-ES"/>
+        </w:rPr>
+        <w:t>Interictal</w:t>
+      </w:r>
+      <w:proofErr w:type="spellEnd"/>
+      <w:r>
+        <w:rPr>
+          <w:rFonts w:ascii="Tahoma" w:hAnsi="Tahoma" w:cs="Tahoma"/>
+          <w:lang w:val="es-ES"/>
+        </w:rPr>
+        <w:t>.</w:t>
       </w:r>
     </w:p>
     <w:p>
@@ -1310,7 +1483,23 @@
           <w:rFonts w:ascii="Tahoma" w:hAnsi="Tahoma" w:cs="Tahoma"/>
           <w:lang w:val="es-ES"/>
         </w:rPr>
-        <w:t>Señal 1 (“Sano”): potencia predominante en aplha y beta.</w:t>
+        <w:t xml:space="preserve">Señal 1 (“Sano”): potencia predominante en </w:t>
+      </w:r>
+      <w:proofErr w:type="spellStart"/>
+      <w:r>
+        <w:rPr>
+          <w:rFonts w:ascii="Tahoma" w:hAnsi="Tahoma" w:cs="Tahoma"/>
+          <w:lang w:val="es-ES"/>
+        </w:rPr>
+        <w:t>aplha</w:t>
+      </w:r>
+      <w:proofErr w:type="spellEnd"/>
+      <w:r>
+        <w:rPr>
+          <w:rFonts w:ascii="Tahoma" w:hAnsi="Tahoma" w:cs="Tahoma"/>
+          <w:lang w:val="es-ES"/>
+        </w:rPr>
+        <w:t xml:space="preserve"> y beta.</w:t>
       </w:r>
     </w:p>
     <w:p>
@@ -1331,7 +1520,23 @@
           <w:rFonts w:ascii="Tahoma" w:hAnsi="Tahoma" w:cs="Tahoma"/>
           <w:lang w:val="es-ES"/>
         </w:rPr>
-        <w:t>Señal 2 (“Interictal”): mayor proporción en theta, menor en Alpha.</w:t>
+        <w:t>Señal 2 (“</w:t>
+      </w:r>
+      <w:proofErr w:type="spellStart"/>
+      <w:r>
+        <w:rPr>
+          <w:rFonts w:ascii="Tahoma" w:hAnsi="Tahoma" w:cs="Tahoma"/>
+          <w:lang w:val="es-ES"/>
+        </w:rPr>
+        <w:t>Interictal</w:t>
+      </w:r>
+      <w:proofErr w:type="spellEnd"/>
+      <w:r>
+        <w:rPr>
+          <w:rFonts w:ascii="Tahoma" w:hAnsi="Tahoma" w:cs="Tahoma"/>
+          <w:lang w:val="es-ES"/>
+        </w:rPr>
+        <w:t>”): mayor proporción en theta, menor en Alpha.</w:t>
       </w:r>
     </w:p>
     <w:p>
@@ -1398,6 +1603,7 @@
           <w:rFonts w:ascii="Tahoma" w:hAnsi="Tahoma" w:cs="Tahoma"/>
           <w:lang w:val="es-ES"/>
         </w:rPr>
+        <w:lastRenderedPageBreak/>
         <w:t>Señal sana: autocorrelación rítmica y decae lentamente: señal periódica y organizada.</w:t>
       </w:r>
     </w:p>
@@ -1414,12 +1620,30 @@
           <w:lang w:val="es-ES"/>
         </w:rPr>
       </w:pPr>
-      <w:r>
-        <w:rPr>
-          <w:rFonts w:ascii="Tahoma" w:hAnsi="Tahoma" w:cs="Tahoma"/>
-          <w:lang w:val="es-ES"/>
-        </w:rPr>
-        <w:t>Señal  interictal: decaimiento más rápido, patrones menos definidos.</w:t>
+      <w:proofErr w:type="gramStart"/>
+      <w:r>
+        <w:rPr>
+          <w:rFonts w:ascii="Tahoma" w:hAnsi="Tahoma" w:cs="Tahoma"/>
+          <w:lang w:val="es-ES"/>
+        </w:rPr>
+        <w:t xml:space="preserve">Señal  </w:t>
+      </w:r>
+      <w:proofErr w:type="spellStart"/>
+      <w:r>
+        <w:rPr>
+          <w:rFonts w:ascii="Tahoma" w:hAnsi="Tahoma" w:cs="Tahoma"/>
+          <w:lang w:val="es-ES"/>
+        </w:rPr>
+        <w:t>interictal</w:t>
+      </w:r>
+      <w:proofErr w:type="spellEnd"/>
+      <w:proofErr w:type="gramEnd"/>
+      <w:r>
+        <w:rPr>
+          <w:rFonts w:ascii="Tahoma" w:hAnsi="Tahoma" w:cs="Tahoma"/>
+          <w:lang w:val="es-ES"/>
+        </w:rPr>
+        <w:t>: decaimiento más rápido, patrones menos definidos.</w:t>
       </w:r>
     </w:p>
     <w:p>
@@ -1440,7 +1664,6 @@
           <w:rFonts w:ascii="Tahoma" w:hAnsi="Tahoma" w:cs="Tahoma"/>
           <w:lang w:val="es-ES"/>
         </w:rPr>
-        <w:lastRenderedPageBreak/>
         <w:t>Señal convulsiva: poca periodicidad, autocorrelación con forma errática.</w:t>
       </w:r>
     </w:p>

</xml_diff>

<commit_message>
Cambios varios en la organización del código.
</commit_message>
<xml_diff>
--- a/Respuestas a las cosignas.docx
+++ b/Respuestas a las cosignas.docx
@@ -1758,6 +1758,396 @@
           <w:rFonts w:ascii="Tahoma" w:hAnsi="Tahoma" w:cs="Tahoma"/>
           <w:lang w:val="es-ES"/>
         </w:rPr>
+      </w:pPr>
+    </w:p>
+    <w:p>
+      <w:pPr>
+        <w:jc w:val="both"/>
+        <w:rPr>
+          <w:rFonts w:ascii="Tahoma" w:hAnsi="Tahoma" w:cs="Tahoma"/>
+          <w:lang w:val="es-ES"/>
+        </w:rPr>
+      </w:pPr>
+    </w:p>
+    <w:p>
+      <w:pPr>
+        <w:jc w:val="both"/>
+        <w:rPr>
+          <w:rFonts w:ascii="Tahoma" w:hAnsi="Tahoma" w:cs="Tahoma"/>
+          <w:lang w:val="es-ES"/>
+        </w:rPr>
+      </w:pPr>
+    </w:p>
+    <w:p>
+      <w:pPr>
+        <w:jc w:val="both"/>
+        <w:rPr>
+          <w:rFonts w:ascii="Tahoma" w:hAnsi="Tahoma" w:cs="Tahoma"/>
+          <w:lang w:val="es-ES"/>
+        </w:rPr>
+      </w:pPr>
+      <w:r>
+        <w:rPr>
+          <w:rFonts w:ascii="Tahoma" w:hAnsi="Tahoma" w:cs="Tahoma"/>
+          <w:lang w:val="es-ES"/>
+        </w:rPr>
+        <w:t>Video presentación de resolución del trabajo práctico número uno de Análisis Numérico correspondiente al ciclo lectivo 2025.</w:t>
+      </w:r>
+    </w:p>
+    <w:p>
+      <w:pPr>
+        <w:jc w:val="both"/>
+        <w:rPr>
+          <w:rFonts w:ascii="Tahoma" w:hAnsi="Tahoma" w:cs="Tahoma"/>
+          <w:lang w:val="es-ES"/>
+        </w:rPr>
+      </w:pPr>
+    </w:p>
+    <w:p>
+      <w:pPr>
+        <w:ind w:firstLine="720"/>
+      </w:pPr>
+    </w:p>
+    <w:p>
+      <w:pPr>
+        <w:ind w:firstLine="720"/>
+      </w:pPr>
+      <w:r>
+        <w:t xml:space="preserve">Para la resolución de este primer trabajo práctico de Análisis Numérico año </w:t>
+      </w:r>
+      <w:proofErr w:type="gramStart"/>
+      <w:r>
+        <w:t>2025,hemos</w:t>
+      </w:r>
+      <w:proofErr w:type="gramEnd"/>
+      <w:r>
+        <w:t xml:space="preserve"> recibido tres archivos que contenían lecturas de señales de electroencefalogramas, corres</w:t>
+      </w:r>
+      <w:r>
+        <w:t xml:space="preserve">pondientes a distintas fases del ciclo de la epilepsia, a saber: sano, </w:t>
+      </w:r>
+      <w:proofErr w:type="spellStart"/>
+      <w:r>
+        <w:t>interictal</w:t>
+      </w:r>
+      <w:proofErr w:type="spellEnd"/>
+      <w:r>
+        <w:t xml:space="preserve"> y </w:t>
+      </w:r>
+      <w:proofErr w:type="spellStart"/>
+      <w:r>
+        <w:t>convusión</w:t>
+      </w:r>
+      <w:proofErr w:type="spellEnd"/>
+      <w:r>
+        <w:t>.</w:t>
+      </w:r>
+    </w:p>
+    <w:p>
+      <w:pPr>
+        <w:ind w:firstLine="720"/>
+      </w:pPr>
+      <w:r>
+        <w:t xml:space="preserve">La frecuencia de muestreo de las señales fue informada: 173.61 </w:t>
+      </w:r>
+      <w:proofErr w:type="spellStart"/>
+      <w:r>
+        <w:t>herzios</w:t>
+      </w:r>
+      <w:proofErr w:type="spellEnd"/>
+      <w:r>
+        <w:t>.</w:t>
+      </w:r>
+    </w:p>
+    <w:p>
+      <w:pPr>
+        <w:ind w:firstLine="720"/>
+      </w:pPr>
+    </w:p>
+    <w:p>
+      <w:pPr>
+        <w:ind w:firstLine="720"/>
+      </w:pPr>
+      <w:r>
+        <w:t xml:space="preserve">Para analizar las señales, aplicamos un filtro pasa bajos en 40 </w:t>
+      </w:r>
+      <w:proofErr w:type="spellStart"/>
+      <w:r>
+        <w:t>herzios</w:t>
+      </w:r>
+      <w:proofErr w:type="spellEnd"/>
+      <w:r>
+        <w:t>, frecuencia límite en la cual la señal del electroencefalograma no está contaminada por ruidos musculares, ni aparatos eléctricos del entorno.</w:t>
+      </w:r>
+    </w:p>
+    <w:p>
+      <w:pPr>
+        <w:ind w:firstLine="720"/>
+      </w:pPr>
+    </w:p>
+    <w:p>
+      <w:pPr>
+        <w:ind w:firstLine="720"/>
+      </w:pPr>
+      <w:r>
+        <w:t xml:space="preserve">Para llevar las lecturas desde el dominio del tiempo al dominio de las frecuencias, utilizamos la transformada rápida de </w:t>
+      </w:r>
+      <w:proofErr w:type="spellStart"/>
+      <w:r>
+        <w:t>fourier</w:t>
+      </w:r>
+      <w:proofErr w:type="spellEnd"/>
+      <w:r>
+        <w:t>.</w:t>
+      </w:r>
+    </w:p>
+    <w:p>
+      <w:pPr>
+        <w:ind w:firstLine="720"/>
+      </w:pPr>
+    </w:p>
+    <w:p>
+      <w:pPr>
+        <w:ind w:firstLine="720"/>
+      </w:pPr>
+      <w:r>
+        <w:t xml:space="preserve">Hicimos </w:t>
+      </w:r>
+      <w:proofErr w:type="gramStart"/>
+      <w:r>
+        <w:t>una análisis</w:t>
+      </w:r>
+      <w:proofErr w:type="gramEnd"/>
+      <w:r>
+        <w:t xml:space="preserve"> luego de la potencia espectral, lo que nos permitió determinar en qué </w:t>
+      </w:r>
+      <w:proofErr w:type="spellStart"/>
+      <w:r>
+        <w:t>frencuencias</w:t>
+      </w:r>
+      <w:proofErr w:type="spellEnd"/>
+      <w:r>
+        <w:t xml:space="preserve"> se concentraba más energía en la señal, y hacer una comparativa entre la fase de “sano” versus la </w:t>
+      </w:r>
+      <w:proofErr w:type="spellStart"/>
+      <w:r>
+        <w:t>interictal</w:t>
+      </w:r>
+      <w:proofErr w:type="spellEnd"/>
+      <w:r>
+        <w:t xml:space="preserve"> y la convulsión.</w:t>
+      </w:r>
+    </w:p>
+    <w:p>
+      <w:pPr>
+        <w:ind w:firstLine="720"/>
+      </w:pPr>
+    </w:p>
+    <w:p>
+      <w:pPr>
+        <w:ind w:firstLine="720"/>
+      </w:pPr>
+      <w:r>
+        <w:lastRenderedPageBreak/>
+        <w:t xml:space="preserve">Finalmente, calculamos la autocorrelación. Al ser una operación de </w:t>
+      </w:r>
+      <w:proofErr w:type="spellStart"/>
+      <w:r>
+        <w:t>convolusión</w:t>
+      </w:r>
+      <w:proofErr w:type="spellEnd"/>
+      <w:r>
+        <w:t>, llegando a cero tiende a ser máxima, porque allí es donde todos los valores confluyen.</w:t>
+      </w:r>
+    </w:p>
+    <w:p>
+      <w:pPr>
+        <w:ind w:firstLine="720"/>
+      </w:pPr>
+    </w:p>
+    <w:p>
+      <w:pPr>
+        <w:ind w:firstLine="720"/>
+      </w:pPr>
+      <w:r>
+        <w:t xml:space="preserve">Las dificultades que se nos presentaron al momento de la resolución estuvieron vinculadas a cuestiones organizativas, por una parte, y técnicas por la otra. Aspectos que fueron resueltos, creemos, </w:t>
+      </w:r>
+      <w:proofErr w:type="spellStart"/>
+      <w:r>
+        <w:t>postivamente</w:t>
+      </w:r>
+      <w:proofErr w:type="spellEnd"/>
+      <w:r>
+        <w:t>.</w:t>
+      </w:r>
+    </w:p>
+    <w:p>
+      <w:pPr>
+        <w:jc w:val="both"/>
+        <w:rPr>
+          <w:rFonts w:ascii="Tahoma" w:hAnsi="Tahoma" w:cs="Tahoma"/>
+          <w:lang w:val="es-ES"/>
+        </w:rPr>
+      </w:pPr>
+    </w:p>
+    <w:p>
+      <w:pPr>
+        <w:jc w:val="both"/>
+        <w:rPr>
+          <w:rFonts w:ascii="Tahoma" w:hAnsi="Tahoma" w:cs="Tahoma"/>
+          <w:lang w:val="es-ES"/>
+        </w:rPr>
+      </w:pPr>
+      <w:r>
+        <w:rPr>
+          <w:rFonts w:ascii="Tahoma" w:hAnsi="Tahoma" w:cs="Tahoma"/>
+          <w:lang w:val="es-ES"/>
+        </w:rPr>
+        <w:t xml:space="preserve">En cuanto a los aspectos destacados para la resolución, la herramienta fundamental fue la transformada de Fourier en tiempo discreto, utilizando la librería </w:t>
+      </w:r>
+      <w:proofErr w:type="spellStart"/>
+      <w:r>
+        <w:rPr>
+          <w:rFonts w:ascii="Tahoma" w:hAnsi="Tahoma" w:cs="Tahoma"/>
+          <w:lang w:val="es-ES"/>
+        </w:rPr>
+        <w:t>Scipy</w:t>
+      </w:r>
+      <w:proofErr w:type="spellEnd"/>
+      <w:r>
+        <w:rPr>
+          <w:rFonts w:ascii="Tahoma" w:hAnsi="Tahoma" w:cs="Tahoma"/>
+          <w:lang w:val="es-ES"/>
+        </w:rPr>
+        <w:t xml:space="preserve"> provista por el lenguaje Python.</w:t>
+      </w:r>
+    </w:p>
+    <w:p>
+      <w:pPr>
+        <w:jc w:val="both"/>
+        <w:rPr>
+          <w:rFonts w:ascii="Tahoma" w:hAnsi="Tahoma" w:cs="Tahoma"/>
+          <w:lang w:val="es-ES"/>
+        </w:rPr>
+      </w:pPr>
+    </w:p>
+    <w:p>
+      <w:pPr>
+        <w:jc w:val="both"/>
+        <w:rPr>
+          <w:rFonts w:ascii="Tahoma" w:hAnsi="Tahoma" w:cs="Tahoma"/>
+          <w:lang w:val="es-ES"/>
+        </w:rPr>
+      </w:pPr>
+      <w:r>
+        <w:rPr>
+          <w:rFonts w:ascii="Tahoma" w:hAnsi="Tahoma" w:cs="Tahoma"/>
+          <w:lang w:val="es-ES"/>
+        </w:rPr>
+        <w:t xml:space="preserve">Conforme lo planteado al inicio, y gracias al uso del </w:t>
+      </w:r>
+      <w:proofErr w:type="spellStart"/>
+      <w:r>
+        <w:rPr>
+          <w:rFonts w:ascii="Tahoma" w:hAnsi="Tahoma" w:cs="Tahoma"/>
+          <w:lang w:val="es-ES"/>
+        </w:rPr>
+        <w:t>pasabajos</w:t>
+      </w:r>
+      <w:proofErr w:type="spellEnd"/>
+      <w:r>
+        <w:rPr>
+          <w:rFonts w:ascii="Tahoma" w:hAnsi="Tahoma" w:cs="Tahoma"/>
+          <w:lang w:val="es-ES"/>
+        </w:rPr>
+        <w:t xml:space="preserve">, las conclusiones arribadas permiten afirmar qué: en el ciclo sano, la energía se concentra en frecuencias más bajas; en el </w:t>
+      </w:r>
+      <w:proofErr w:type="spellStart"/>
+      <w:r>
+        <w:rPr>
+          <w:rFonts w:ascii="Tahoma" w:hAnsi="Tahoma" w:cs="Tahoma"/>
+          <w:lang w:val="es-ES"/>
+        </w:rPr>
+        <w:t>interictal</w:t>
+      </w:r>
+      <w:proofErr w:type="spellEnd"/>
+      <w:r>
+        <w:rPr>
+          <w:rFonts w:ascii="Tahoma" w:hAnsi="Tahoma" w:cs="Tahoma"/>
+          <w:lang w:val="es-ES"/>
+        </w:rPr>
+        <w:t xml:space="preserve"> la distribución es dispersa, y en la convulsión la distribución es caótica.</w:t>
+      </w:r>
+    </w:p>
+    <w:p>
+      <w:pPr>
+        <w:jc w:val="both"/>
+        <w:rPr>
+          <w:rFonts w:ascii="Tahoma" w:hAnsi="Tahoma" w:cs="Tahoma"/>
+          <w:lang w:val="es-ES"/>
+        </w:rPr>
+      </w:pPr>
+      <w:r>
+        <w:rPr>
+          <w:rFonts w:ascii="Tahoma" w:hAnsi="Tahoma" w:cs="Tahoma"/>
+          <w:lang w:val="es-ES"/>
+        </w:rPr>
+        <w:t>La densidad espectral de potencia mostró que hay mayor energía en frecuencias inusuales respecto a la fase sano.</w:t>
+      </w:r>
+    </w:p>
+    <w:p>
+      <w:pPr>
+        <w:jc w:val="both"/>
+        <w:rPr>
+          <w:rFonts w:ascii="Tahoma" w:hAnsi="Tahoma" w:cs="Tahoma"/>
+          <w:lang w:val="es-ES"/>
+        </w:rPr>
+      </w:pPr>
+      <w:r>
+        <w:rPr>
+          <w:rFonts w:ascii="Tahoma" w:hAnsi="Tahoma" w:cs="Tahoma"/>
+          <w:lang w:val="es-ES"/>
+        </w:rPr>
+        <w:t>La autocorrelación mostró que la fase sana presenta patrones periódicos.</w:t>
+      </w:r>
+    </w:p>
+    <w:p>
+      <w:pPr>
+        <w:jc w:val="both"/>
+        <w:rPr>
+          <w:rFonts w:ascii="Tahoma" w:hAnsi="Tahoma" w:cs="Tahoma"/>
+          <w:lang w:val="es-ES"/>
+        </w:rPr>
+      </w:pPr>
+    </w:p>
+    <w:p>
+      <w:pPr>
+        <w:jc w:val="both"/>
+        <w:rPr>
+          <w:rFonts w:ascii="Tahoma" w:hAnsi="Tahoma" w:cs="Tahoma"/>
+          <w:lang w:val="es-ES"/>
+        </w:rPr>
+      </w:pPr>
+      <w:r>
+        <w:rPr>
+          <w:rFonts w:ascii="Tahoma" w:hAnsi="Tahoma" w:cs="Tahoma"/>
+          <w:lang w:val="es-ES"/>
+        </w:rPr>
+        <w:t>Muchas gracias por su atención.</w:t>
+      </w:r>
+    </w:p>
+    <w:p>
+      <w:pPr>
+        <w:jc w:val="both"/>
+        <w:rPr>
+          <w:rFonts w:ascii="Tahoma" w:hAnsi="Tahoma" w:cs="Tahoma"/>
+          <w:lang w:val="es-ES"/>
+        </w:rPr>
+      </w:pPr>
+    </w:p>
+    <w:p>
+      <w:pPr>
+        <w:ind w:firstLine="720"/>
       </w:pPr>
     </w:p>
     <w:p>

</xml_diff>

<commit_message>
Trabajo final presentado (ver Jupyter notebook)
</commit_message>
<xml_diff>
--- a/Respuestas a las cosignas.docx
+++ b/Respuestas a las cosignas.docx
@@ -1777,21 +1777,124 @@
           <w:lang w:val="es-ES"/>
         </w:rPr>
       </w:pPr>
-    </w:p>
-    <w:p>
-      <w:pPr>
-        <w:jc w:val="both"/>
-        <w:rPr>
-          <w:rFonts w:ascii="Tahoma" w:hAnsi="Tahoma" w:cs="Tahoma"/>
-          <w:lang w:val="es-ES"/>
-        </w:rPr>
-      </w:pPr>
-      <w:r>
-        <w:rPr>
-          <w:rFonts w:ascii="Tahoma" w:hAnsi="Tahoma" w:cs="Tahoma"/>
-          <w:lang w:val="es-ES"/>
-        </w:rPr>
-        <w:t>Video presentación de resolución del trabajo práctico número uno de Análisis Numérico correspondiente al ciclo lectivo 2025.</w:t>
+      <w:r>
+        <w:rPr>
+          <w:rFonts w:ascii="Tahoma" w:hAnsi="Tahoma" w:cs="Tahoma"/>
+          <w:lang w:val="es-ES"/>
+        </w:rPr>
+        <w:t>EMPEZAMOS EN 5.</w:t>
+      </w:r>
+    </w:p>
+    <w:p>
+      <w:pPr>
+        <w:jc w:val="both"/>
+        <w:rPr>
+          <w:rFonts w:ascii="Tahoma" w:hAnsi="Tahoma" w:cs="Tahoma"/>
+          <w:lang w:val="es-ES"/>
+        </w:rPr>
+      </w:pPr>
+      <w:r>
+        <w:rPr>
+          <w:rFonts w:ascii="Tahoma" w:hAnsi="Tahoma" w:cs="Tahoma"/>
+          <w:lang w:val="es-ES"/>
+        </w:rPr>
+        <w:t>4.</w:t>
+      </w:r>
+    </w:p>
+    <w:p>
+      <w:pPr>
+        <w:jc w:val="both"/>
+        <w:rPr>
+          <w:rFonts w:ascii="Tahoma" w:hAnsi="Tahoma" w:cs="Tahoma"/>
+          <w:lang w:val="es-ES"/>
+        </w:rPr>
+      </w:pPr>
+      <w:r>
+        <w:rPr>
+          <w:rFonts w:ascii="Tahoma" w:hAnsi="Tahoma" w:cs="Tahoma"/>
+          <w:lang w:val="es-ES"/>
+        </w:rPr>
+        <w:t>3.</w:t>
+      </w:r>
+    </w:p>
+    <w:p>
+      <w:pPr>
+        <w:jc w:val="both"/>
+        <w:rPr>
+          <w:rFonts w:ascii="Tahoma" w:hAnsi="Tahoma" w:cs="Tahoma"/>
+          <w:lang w:val="es-ES"/>
+        </w:rPr>
+      </w:pPr>
+      <w:r>
+        <w:rPr>
+          <w:rFonts w:ascii="Tahoma" w:hAnsi="Tahoma" w:cs="Tahoma"/>
+          <w:lang w:val="es-ES"/>
+        </w:rPr>
+        <w:t>2.</w:t>
+      </w:r>
+    </w:p>
+    <w:p>
+      <w:pPr>
+        <w:jc w:val="both"/>
+        <w:rPr>
+          <w:rFonts w:ascii="Tahoma" w:hAnsi="Tahoma" w:cs="Tahoma"/>
+          <w:lang w:val="es-ES"/>
+        </w:rPr>
+      </w:pPr>
+      <w:r>
+        <w:rPr>
+          <w:rFonts w:ascii="Tahoma" w:hAnsi="Tahoma" w:cs="Tahoma"/>
+          <w:lang w:val="es-ES"/>
+        </w:rPr>
+        <w:t>1…</w:t>
+      </w:r>
+    </w:p>
+    <w:p>
+      <w:pPr>
+        <w:jc w:val="both"/>
+        <w:rPr>
+          <w:rFonts w:ascii="Tahoma" w:hAnsi="Tahoma" w:cs="Tahoma"/>
+          <w:lang w:val="es-ES"/>
+        </w:rPr>
+      </w:pPr>
+    </w:p>
+    <w:p>
+      <w:pPr>
+        <w:jc w:val="both"/>
+        <w:rPr>
+          <w:rFonts w:ascii="Tahoma" w:hAnsi="Tahoma" w:cs="Tahoma"/>
+          <w:lang w:val="es-ES"/>
+        </w:rPr>
+      </w:pPr>
+      <w:r>
+        <w:rPr>
+          <w:rFonts w:ascii="Tahoma" w:hAnsi="Tahoma" w:cs="Tahoma"/>
+          <w:lang w:val="es-ES"/>
+        </w:rPr>
+        <w:t>…</w:t>
+      </w:r>
+    </w:p>
+    <w:p>
+      <w:pPr>
+        <w:jc w:val="both"/>
+        <w:rPr>
+          <w:rFonts w:ascii="Tahoma" w:hAnsi="Tahoma" w:cs="Tahoma"/>
+          <w:lang w:val="es-ES"/>
+        </w:rPr>
+      </w:pPr>
+      <w:r>
+        <w:rPr>
+          <w:rFonts w:ascii="Tahoma" w:hAnsi="Tahoma" w:cs="Tahoma"/>
+          <w:lang w:val="es-ES"/>
+        </w:rPr>
+        <w:t>Video presentación de resolución del trabajo práctico número uno de Análisis Numérico correspondiente al ciclo lectivo 2025</w:t>
+      </w:r>
+      <w:r>
+        <w:rPr>
+          <w:rFonts w:ascii="Tahoma" w:hAnsi="Tahoma" w:cs="Tahoma"/>
+          <w:lang w:val="es-ES"/>
+        </w:rPr>
+        <w:t>…</w:t>
       </w:r>
     </w:p>
     <w:p>
@@ -1840,7 +1943,7 @@
       </w:r>
       <w:proofErr w:type="spellEnd"/>
       <w:r>
-        <w:t>.</w:t>
+        <w:t>…</w:t>
       </w:r>
     </w:p>
     <w:p>
@@ -1852,11 +1955,14 @@
       </w:r>
       <w:proofErr w:type="spellStart"/>
       <w:r>
-        <w:t>herzios</w:t>
+        <w:t>g</w:t>
+      </w:r>
+      <w:r>
+        <w:t>erzios</w:t>
       </w:r>
       <w:proofErr w:type="spellEnd"/>
       <w:r>
-        <w:t>.</w:t>
+        <w:t>…</w:t>
       </w:r>
     </w:p>
     <w:p>
@@ -1873,11 +1979,17 @@
       </w:r>
       <w:proofErr w:type="spellStart"/>
       <w:r>
-        <w:t>herzios</w:t>
+        <w:t>g</w:t>
+      </w:r>
+      <w:r>
+        <w:t>erzios</w:t>
       </w:r>
       <w:proofErr w:type="spellEnd"/>
       <w:r>
-        <w:t>, frecuencia límite en la cual la señal del electroencefalograma no está contaminada por ruidos musculares, ni aparatos eléctricos del entorno.</w:t>
+        <w:t>, frecuencia límite en la cual la señal del electroencefalograma no está contaminada por ruidos musculares, ni aparatos eléctricos del entorno</w:t>
+      </w:r>
+      <w:r>
+        <w:t>….</w:t>
       </w:r>
     </w:p>
     <w:p>
@@ -1890,6 +2002,7 @@
         <w:ind w:firstLine="720"/>
       </w:pPr>
       <w:r>
+        <w:lastRenderedPageBreak/>
         <w:t xml:space="preserve">Para llevar las lecturas desde el dominio del tiempo al dominio de las frecuencias, utilizamos la transformada rápida de </w:t>
       </w:r>
       <w:proofErr w:type="spellStart"/>
@@ -1898,19 +2011,257 @@
       </w:r>
       <w:proofErr w:type="spellEnd"/>
       <w:r>
-        <w:t>.</w:t>
+        <w:t>…</w:t>
       </w:r>
     </w:p>
     <w:p>
       <w:pPr>
         <w:ind w:firstLine="720"/>
       </w:pPr>
+      <w:r>
+        <w:t>…</w:t>
+      </w:r>
+    </w:p>
+    <w:p>
+      <w:pPr>
+        <w:jc w:val="both"/>
+        <w:rPr>
+          <w:rFonts w:ascii="Tahoma" w:hAnsi="Tahoma" w:cs="Tahoma"/>
+          <w:lang w:val="es-ES"/>
+        </w:rPr>
+      </w:pPr>
+      <w:r>
+        <w:rPr>
+          <w:rFonts w:ascii="Tahoma" w:hAnsi="Tahoma" w:cs="Tahoma"/>
+          <w:lang w:val="es-ES"/>
+        </w:rPr>
+        <w:t xml:space="preserve">En cuanto a los aspectos destacados para la resolución, la herramienta fundamental fue la transformada de Fourier en tiempo discreto, utilizando la librería </w:t>
+      </w:r>
+      <w:proofErr w:type="spellStart"/>
+      <w:r>
+        <w:rPr>
+          <w:rFonts w:ascii="Tahoma" w:hAnsi="Tahoma" w:cs="Tahoma"/>
+          <w:lang w:val="es-ES"/>
+        </w:rPr>
+        <w:t>Scipy</w:t>
+      </w:r>
+      <w:proofErr w:type="spellEnd"/>
+      <w:r>
+        <w:rPr>
+          <w:rFonts w:ascii="Tahoma" w:hAnsi="Tahoma" w:cs="Tahoma"/>
+          <w:lang w:val="es-ES"/>
+        </w:rPr>
+        <w:t xml:space="preserve"> provista por el lenguaje </w:t>
+      </w:r>
+      <w:proofErr w:type="spellStart"/>
+      <w:r>
+        <w:rPr>
+          <w:rFonts w:ascii="Tahoma" w:hAnsi="Tahoma" w:cs="Tahoma"/>
+          <w:lang w:val="es-ES"/>
+        </w:rPr>
+        <w:t>P</w:t>
+      </w:r>
+      <w:r>
+        <w:rPr>
+          <w:rFonts w:ascii="Tahoma" w:hAnsi="Tahoma" w:cs="Tahoma"/>
+          <w:lang w:val="es-ES"/>
+        </w:rPr>
+        <w:t>ai</w:t>
+      </w:r>
+      <w:r>
+        <w:rPr>
+          <w:rFonts w:ascii="Tahoma" w:hAnsi="Tahoma" w:cs="Tahoma"/>
+          <w:lang w:val="es-ES"/>
+        </w:rPr>
+        <w:t>ton</w:t>
+      </w:r>
+      <w:proofErr w:type="spellEnd"/>
+      <w:r>
+        <w:rPr>
+          <w:rFonts w:ascii="Tahoma" w:hAnsi="Tahoma" w:cs="Tahoma"/>
+          <w:lang w:val="es-ES"/>
+        </w:rPr>
+        <w:t>…</w:t>
+      </w:r>
     </w:p>
     <w:p>
       <w:pPr>
         <w:ind w:firstLine="720"/>
       </w:pPr>
       <w:r>
+        <w:t>…</w:t>
+      </w:r>
+    </w:p>
+    <w:p>
+      <w:pPr>
+        <w:ind w:firstLine="720"/>
+      </w:pPr>
+      <w:r>
+        <w:t>Aplicado el filtro pasa bajos,</w:t>
+      </w:r>
+      <w:r>
+        <w:t xml:space="preserve"> para nosotros, </w:t>
+      </w:r>
+      <w:proofErr w:type="spellStart"/>
+      <w:r>
+        <w:t>el</w:t>
+      </w:r>
+      <w:proofErr w:type="spellEnd"/>
+      <w:r>
+        <w:t xml:space="preserve"> filtro </w:t>
+      </w:r>
+      <w:proofErr w:type="gramStart"/>
+      <w:r>
+        <w:t xml:space="preserve">ideal, </w:t>
+      </w:r>
+      <w:r>
+        <w:t xml:space="preserve"> puede</w:t>
+      </w:r>
+      <w:proofErr w:type="gramEnd"/>
+      <w:r>
+        <w:t xml:space="preserve"> apreciarse </w:t>
+      </w:r>
+      <w:r>
+        <w:t xml:space="preserve">las gráficas comparativas de las 3 señales en </w:t>
+      </w:r>
+      <w:r>
+        <w:t xml:space="preserve">el dominio del tiempo…. </w:t>
+      </w:r>
+    </w:p>
+    <w:p>
+      <w:pPr>
+        <w:ind w:firstLine="720"/>
+      </w:pPr>
+      <w:r>
+        <w:t>…</w:t>
+      </w:r>
+    </w:p>
+    <w:p>
+      <w:pPr>
+        <w:ind w:firstLine="720"/>
+      </w:pPr>
+      <w:r>
+        <w:t>Paciente Sano…</w:t>
+      </w:r>
+    </w:p>
+    <w:p>
+      <w:pPr>
+        <w:ind w:firstLine="720"/>
+      </w:pPr>
+      <w:r>
+        <w:t>…</w:t>
+      </w:r>
+    </w:p>
+    <w:p>
+      <w:pPr>
+        <w:ind w:firstLine="720"/>
+      </w:pPr>
+      <w:r>
+        <w:t xml:space="preserve">Paciente </w:t>
+      </w:r>
+      <w:proofErr w:type="spellStart"/>
+      <w:r>
+        <w:t>interictal</w:t>
+      </w:r>
+      <w:proofErr w:type="spellEnd"/>
+      <w:r>
+        <w:t>…</w:t>
+      </w:r>
+    </w:p>
+    <w:p>
+      <w:pPr>
+        <w:ind w:firstLine="720"/>
+      </w:pPr>
+      <w:r>
+        <w:t>…</w:t>
+      </w:r>
+    </w:p>
+    <w:p>
+      <w:pPr>
+        <w:ind w:firstLine="720"/>
+      </w:pPr>
+      <w:r>
+        <w:t>Paciente en fase convulsión…</w:t>
+      </w:r>
+    </w:p>
+    <w:p>
+      <w:pPr>
+        <w:ind w:firstLine="720"/>
+      </w:pPr>
+      <w:r>
+        <w:t>…</w:t>
+      </w:r>
+    </w:p>
+    <w:p>
+      <w:pPr>
+        <w:ind w:firstLine="720"/>
+      </w:pPr>
+      <w:r>
+        <w:t xml:space="preserve">Se aprecia en el dominio de la frecuencia, luego de aplicada la </w:t>
+      </w:r>
+      <w:r>
+        <w:t>transformada rápida de Fourier, la diferenci</w:t>
+      </w:r>
+      <w:r>
+        <w:t>a entre la señal original versus la filtrada, tanto en el paciente sano…</w:t>
+      </w:r>
+    </w:p>
+    <w:p>
+      <w:pPr>
+        <w:ind w:firstLine="720"/>
+      </w:pPr>
+      <w:r>
+        <w:t>…</w:t>
+      </w:r>
+    </w:p>
+    <w:p>
+      <w:pPr>
+        <w:ind w:firstLine="720"/>
+      </w:pPr>
+      <w:r>
+        <w:t xml:space="preserve">Como en el paciente en fase </w:t>
+      </w:r>
+      <w:proofErr w:type="spellStart"/>
+      <w:r>
+        <w:t>interictal</w:t>
+      </w:r>
+      <w:proofErr w:type="spellEnd"/>
+      <w:r>
+        <w:t>…</w:t>
+      </w:r>
+    </w:p>
+    <w:p>
+      <w:pPr>
+        <w:ind w:firstLine="720"/>
+      </w:pPr>
+      <w:r>
+        <w:t>…</w:t>
+      </w:r>
+    </w:p>
+    <w:p>
+      <w:pPr>
+        <w:ind w:firstLine="720"/>
+      </w:pPr>
+      <w:r>
+        <w:t xml:space="preserve">Como en el paciente </w:t>
+      </w:r>
+      <w:r>
+        <w:t>en fase convulsión…</w:t>
+      </w:r>
+    </w:p>
+    <w:p>
+      <w:pPr>
+        <w:ind w:firstLine="720"/>
+      </w:pPr>
+      <w:r>
+        <w:t>….</w:t>
+      </w:r>
+    </w:p>
+    <w:p>
+      <w:pPr>
+        <w:ind w:firstLine="720"/>
+      </w:pPr>
+      <w:r>
         <w:t xml:space="preserve">Hicimos </w:t>
       </w:r>
       <w:proofErr w:type="gramStart"/>
@@ -1919,221 +2270,235 @@
       </w:r>
       <w:proofErr w:type="gramEnd"/>
       <w:r>
-        <w:t xml:space="preserve"> luego de la potencia espectral, lo que nos permitió determinar en qué </w:t>
+        <w:t xml:space="preserve"> luego de la potencia espectral, lo que nos permitió determinar en qué frecuencias se concentraba más energía en la señal, y hacer una comparativa entre la fase de “sano” versus la </w:t>
       </w:r>
       <w:proofErr w:type="spellStart"/>
       <w:r>
-        <w:t>frencuencias</w:t>
+        <w:t>interictal</w:t>
       </w:r>
       <w:proofErr w:type="spellEnd"/>
       <w:r>
-        <w:t xml:space="preserve"> se concentraba más energía en la señal, y hacer una comparativa entre la fase de “sano” versus la </w:t>
+        <w:t xml:space="preserve"> y la convulsión</w:t>
+      </w:r>
+      <w:r>
+        <w:t>…</w:t>
+      </w:r>
+    </w:p>
+    <w:p>
+      <w:pPr>
+        <w:ind w:firstLine="720"/>
+      </w:pPr>
+    </w:p>
+    <w:p>
+      <w:pPr>
+        <w:ind w:firstLine="720"/>
+      </w:pPr>
+      <w:r>
+        <w:t>…</w:t>
+      </w:r>
+    </w:p>
+    <w:p>
+      <w:pPr>
+        <w:ind w:firstLine="720"/>
+      </w:pPr>
+    </w:p>
+    <w:p>
+      <w:pPr>
+        <w:ind w:firstLine="720"/>
+      </w:pPr>
+      <w:r>
+        <w:t xml:space="preserve">Finalmente, calculamos la autocorrelación. Al ser una operación de </w:t>
       </w:r>
       <w:proofErr w:type="spellStart"/>
       <w:r>
+        <w:t>convolusión</w:t>
+      </w:r>
+      <w:proofErr w:type="spellEnd"/>
+      <w:r>
+        <w:t>, llegando a cero tiende a ser máxima</w:t>
+      </w:r>
+      <w:r>
+        <w:t>…</w:t>
+      </w:r>
+    </w:p>
+    <w:p>
+      <w:pPr>
+        <w:ind w:firstLine="720"/>
+      </w:pPr>
+      <w:r>
+        <w:t>…</w:t>
+      </w:r>
+    </w:p>
+    <w:p>
+      <w:pPr>
+        <w:ind w:firstLine="720"/>
+      </w:pPr>
+      <w:r>
+        <w:t xml:space="preserve">En la gráfica vemos </w:t>
+      </w:r>
+      <w:r>
+        <w:t xml:space="preserve">la potencia comparativa porcentual presente en las distintas bandas de frecuencias cerebrales, </w:t>
+      </w:r>
+      <w:r>
+        <w:t>en cada una de las fases de la epilepsia…</w:t>
+      </w:r>
+    </w:p>
+    <w:p>
+      <w:pPr>
+        <w:ind w:firstLine="720"/>
+      </w:pPr>
+      <w:r>
+        <w:lastRenderedPageBreak/>
+        <w:t>…</w:t>
+      </w:r>
+    </w:p>
+    <w:p>
+      <w:pPr>
+        <w:jc w:val="both"/>
+        <w:rPr>
+          <w:rFonts w:ascii="Tahoma" w:hAnsi="Tahoma" w:cs="Tahoma"/>
+          <w:lang w:val="es-ES"/>
+        </w:rPr>
+      </w:pPr>
+    </w:p>
+    <w:p>
+      <w:pPr>
+        <w:jc w:val="both"/>
+        <w:rPr>
+          <w:rFonts w:ascii="Tahoma" w:hAnsi="Tahoma" w:cs="Tahoma"/>
+          <w:lang w:val="es-ES"/>
+        </w:rPr>
+      </w:pPr>
+      <w:r>
+        <w:rPr>
+          <w:rFonts w:ascii="Tahoma" w:hAnsi="Tahoma" w:cs="Tahoma"/>
+          <w:lang w:val="es-ES"/>
+        </w:rPr>
+        <w:t xml:space="preserve">Conforme lo planteado al inicio, y gracias al uso del </w:t>
+      </w:r>
+      <w:proofErr w:type="spellStart"/>
+      <w:r>
+        <w:rPr>
+          <w:rFonts w:ascii="Tahoma" w:hAnsi="Tahoma" w:cs="Tahoma"/>
+          <w:lang w:val="es-ES"/>
+        </w:rPr>
+        <w:t>pasabajos</w:t>
+      </w:r>
+      <w:proofErr w:type="spellEnd"/>
+      <w:r>
+        <w:rPr>
+          <w:rFonts w:ascii="Tahoma" w:hAnsi="Tahoma" w:cs="Tahoma"/>
+          <w:lang w:val="es-ES"/>
+        </w:rPr>
+        <w:t xml:space="preserve">, las conclusiones arribadas permiten afirmar qué: en el ciclo sano, la energía se concentra en frecuencias más bajas; en el </w:t>
+      </w:r>
+      <w:proofErr w:type="spellStart"/>
+      <w:r>
+        <w:rPr>
+          <w:rFonts w:ascii="Tahoma" w:hAnsi="Tahoma" w:cs="Tahoma"/>
+          <w:lang w:val="es-ES"/>
+        </w:rPr>
         <w:t>interictal</w:t>
       </w:r>
       <w:proofErr w:type="spellEnd"/>
       <w:r>
-        <w:t xml:space="preserve"> y la convulsión.</w:t>
-      </w:r>
-    </w:p>
-    <w:p>
-      <w:pPr>
-        <w:ind w:firstLine="720"/>
-      </w:pPr>
-    </w:p>
-    <w:p>
-      <w:pPr>
-        <w:ind w:firstLine="720"/>
-      </w:pPr>
-      <w:r>
-        <w:lastRenderedPageBreak/>
-        <w:t xml:space="preserve">Finalmente, calculamos la autocorrelación. Al ser una operación de </w:t>
-      </w:r>
-      <w:proofErr w:type="spellStart"/>
-      <w:r>
-        <w:t>convolusión</w:t>
-      </w:r>
-      <w:proofErr w:type="spellEnd"/>
-      <w:r>
-        <w:t>, llegando a cero tiende a ser máxima, porque allí es donde todos los valores confluyen.</w:t>
-      </w:r>
-    </w:p>
-    <w:p>
-      <w:pPr>
-        <w:ind w:firstLine="720"/>
-      </w:pPr>
-    </w:p>
-    <w:p>
-      <w:pPr>
-        <w:ind w:firstLine="720"/>
-      </w:pPr>
-      <w:r>
-        <w:t xml:space="preserve">Las dificultades que se nos presentaron al momento de la resolución estuvieron vinculadas a cuestiones organizativas, por una parte, y técnicas por la otra. Aspectos que fueron resueltos, creemos, </w:t>
-      </w:r>
-      <w:proofErr w:type="spellStart"/>
-      <w:r>
-        <w:t>postivamente</w:t>
-      </w:r>
-      <w:proofErr w:type="spellEnd"/>
-      <w:r>
-        <w:t>.</w:t>
-      </w:r>
-    </w:p>
-    <w:p>
-      <w:pPr>
-        <w:jc w:val="both"/>
-        <w:rPr>
-          <w:rFonts w:ascii="Tahoma" w:hAnsi="Tahoma" w:cs="Tahoma"/>
-          <w:lang w:val="es-ES"/>
-        </w:rPr>
-      </w:pPr>
-    </w:p>
-    <w:p>
-      <w:pPr>
-        <w:jc w:val="both"/>
-        <w:rPr>
-          <w:rFonts w:ascii="Tahoma" w:hAnsi="Tahoma" w:cs="Tahoma"/>
-          <w:lang w:val="es-ES"/>
-        </w:rPr>
-      </w:pPr>
-      <w:r>
-        <w:rPr>
-          <w:rFonts w:ascii="Tahoma" w:hAnsi="Tahoma" w:cs="Tahoma"/>
-          <w:lang w:val="es-ES"/>
-        </w:rPr>
-        <w:t xml:space="preserve">En cuanto a los aspectos destacados para la resolución, la herramienta fundamental fue la transformada de Fourier en tiempo discreto, utilizando la librería </w:t>
-      </w:r>
-      <w:proofErr w:type="spellStart"/>
-      <w:r>
-        <w:rPr>
-          <w:rFonts w:ascii="Tahoma" w:hAnsi="Tahoma" w:cs="Tahoma"/>
-          <w:lang w:val="es-ES"/>
-        </w:rPr>
-        <w:t>Scipy</w:t>
-      </w:r>
-      <w:proofErr w:type="spellEnd"/>
-      <w:r>
-        <w:rPr>
-          <w:rFonts w:ascii="Tahoma" w:hAnsi="Tahoma" w:cs="Tahoma"/>
-          <w:lang w:val="es-ES"/>
-        </w:rPr>
-        <w:t xml:space="preserve"> provista por el lenguaje Python.</w:t>
-      </w:r>
-    </w:p>
-    <w:p>
-      <w:pPr>
-        <w:jc w:val="both"/>
-        <w:rPr>
-          <w:rFonts w:ascii="Tahoma" w:hAnsi="Tahoma" w:cs="Tahoma"/>
-          <w:lang w:val="es-ES"/>
-        </w:rPr>
-      </w:pPr>
-    </w:p>
-    <w:p>
-      <w:pPr>
-        <w:jc w:val="both"/>
-        <w:rPr>
-          <w:rFonts w:ascii="Tahoma" w:hAnsi="Tahoma" w:cs="Tahoma"/>
-          <w:lang w:val="es-ES"/>
-        </w:rPr>
-      </w:pPr>
-      <w:r>
-        <w:rPr>
-          <w:rFonts w:ascii="Tahoma" w:hAnsi="Tahoma" w:cs="Tahoma"/>
-          <w:lang w:val="es-ES"/>
-        </w:rPr>
-        <w:t xml:space="preserve">Conforme lo planteado al inicio, y gracias al uso del </w:t>
-      </w:r>
-      <w:proofErr w:type="spellStart"/>
-      <w:r>
-        <w:rPr>
-          <w:rFonts w:ascii="Tahoma" w:hAnsi="Tahoma" w:cs="Tahoma"/>
-          <w:lang w:val="es-ES"/>
-        </w:rPr>
-        <w:t>pasabajos</w:t>
-      </w:r>
-      <w:proofErr w:type="spellEnd"/>
-      <w:r>
-        <w:rPr>
-          <w:rFonts w:ascii="Tahoma" w:hAnsi="Tahoma" w:cs="Tahoma"/>
-          <w:lang w:val="es-ES"/>
-        </w:rPr>
-        <w:t xml:space="preserve">, las conclusiones arribadas permiten afirmar qué: en el ciclo sano, la energía se concentra en frecuencias más bajas; en el </w:t>
-      </w:r>
-      <w:proofErr w:type="spellStart"/>
-      <w:r>
-        <w:rPr>
-          <w:rFonts w:ascii="Tahoma" w:hAnsi="Tahoma" w:cs="Tahoma"/>
-          <w:lang w:val="es-ES"/>
-        </w:rPr>
-        <w:t>interictal</w:t>
-      </w:r>
-      <w:proofErr w:type="spellEnd"/>
-      <w:r>
-        <w:rPr>
-          <w:rFonts w:ascii="Tahoma" w:hAnsi="Tahoma" w:cs="Tahoma"/>
-          <w:lang w:val="es-ES"/>
-        </w:rPr>
-        <w:t xml:space="preserve"> la distribución es dispersa, y en la convulsión la distribución es caótica.</w:t>
-      </w:r>
-    </w:p>
-    <w:p>
-      <w:pPr>
-        <w:jc w:val="both"/>
-        <w:rPr>
-          <w:rFonts w:ascii="Tahoma" w:hAnsi="Tahoma" w:cs="Tahoma"/>
-          <w:lang w:val="es-ES"/>
-        </w:rPr>
-      </w:pPr>
-      <w:r>
-        <w:rPr>
-          <w:rFonts w:ascii="Tahoma" w:hAnsi="Tahoma" w:cs="Tahoma"/>
-          <w:lang w:val="es-ES"/>
-        </w:rPr>
-        <w:t>La densidad espectral de potencia mostró que hay mayor energía en frecuencias inusuales respecto a la fase sano.</w:t>
-      </w:r>
-    </w:p>
-    <w:p>
-      <w:pPr>
-        <w:jc w:val="both"/>
-        <w:rPr>
-          <w:rFonts w:ascii="Tahoma" w:hAnsi="Tahoma" w:cs="Tahoma"/>
-          <w:lang w:val="es-ES"/>
-        </w:rPr>
-      </w:pPr>
-      <w:r>
-        <w:rPr>
-          <w:rFonts w:ascii="Tahoma" w:hAnsi="Tahoma" w:cs="Tahoma"/>
-          <w:lang w:val="es-ES"/>
-        </w:rPr>
-        <w:t>La autocorrelación mostró que la fase sana presenta patrones periódicos.</w:t>
-      </w:r>
-    </w:p>
-    <w:p>
-      <w:pPr>
-        <w:jc w:val="both"/>
-        <w:rPr>
-          <w:rFonts w:ascii="Tahoma" w:hAnsi="Tahoma" w:cs="Tahoma"/>
-          <w:lang w:val="es-ES"/>
-        </w:rPr>
-      </w:pPr>
-    </w:p>
-    <w:p>
-      <w:pPr>
-        <w:jc w:val="both"/>
-        <w:rPr>
-          <w:rFonts w:ascii="Tahoma" w:hAnsi="Tahoma" w:cs="Tahoma"/>
-          <w:lang w:val="es-ES"/>
-        </w:rPr>
-      </w:pPr>
-      <w:r>
-        <w:rPr>
-          <w:rFonts w:ascii="Tahoma" w:hAnsi="Tahoma" w:cs="Tahoma"/>
-          <w:lang w:val="es-ES"/>
-        </w:rPr>
-        <w:t>Muchas gracias por su atención.</w:t>
+        <w:rPr>
+          <w:rFonts w:ascii="Tahoma" w:hAnsi="Tahoma" w:cs="Tahoma"/>
+          <w:lang w:val="es-ES"/>
+        </w:rPr>
+        <w:t xml:space="preserve"> la distribución es dispersa, y en la convulsión la distribución es caótica</w:t>
+      </w:r>
+      <w:r>
+        <w:rPr>
+          <w:rFonts w:ascii="Tahoma" w:hAnsi="Tahoma" w:cs="Tahoma"/>
+          <w:lang w:val="es-ES"/>
+        </w:rPr>
+        <w:t>…</w:t>
+      </w:r>
+    </w:p>
+    <w:p>
+      <w:pPr>
+        <w:jc w:val="both"/>
+        <w:rPr>
+          <w:rFonts w:ascii="Tahoma" w:hAnsi="Tahoma" w:cs="Tahoma"/>
+          <w:lang w:val="es-ES"/>
+        </w:rPr>
+      </w:pPr>
+      <w:r>
+        <w:rPr>
+          <w:rFonts w:ascii="Tahoma" w:hAnsi="Tahoma" w:cs="Tahoma"/>
+          <w:lang w:val="es-ES"/>
+        </w:rPr>
+        <w:t>La densidad espectral de potencia mostró que hay mayor energía en frecuencias inusuales respecto a la fase sano</w:t>
+      </w:r>
+      <w:r>
+        <w:rPr>
+          <w:rFonts w:ascii="Tahoma" w:hAnsi="Tahoma" w:cs="Tahoma"/>
+          <w:lang w:val="es-ES"/>
+        </w:rPr>
+        <w:t>…</w:t>
+      </w:r>
+    </w:p>
+    <w:p>
+      <w:pPr>
+        <w:jc w:val="both"/>
+        <w:rPr>
+          <w:rFonts w:ascii="Tahoma" w:hAnsi="Tahoma" w:cs="Tahoma"/>
+          <w:lang w:val="es-ES"/>
+        </w:rPr>
+      </w:pPr>
+      <w:r>
+        <w:rPr>
+          <w:rFonts w:ascii="Tahoma" w:hAnsi="Tahoma" w:cs="Tahoma"/>
+          <w:lang w:val="es-ES"/>
+        </w:rPr>
+        <w:t>La autocorrelación mostró que la fase sana presenta patrones periódicos</w:t>
+      </w:r>
+      <w:r>
+        <w:rPr>
+          <w:rFonts w:ascii="Tahoma" w:hAnsi="Tahoma" w:cs="Tahoma"/>
+          <w:lang w:val="es-ES"/>
+        </w:rPr>
+        <w:t>…</w:t>
+      </w:r>
+    </w:p>
+    <w:p>
+      <w:pPr>
+        <w:jc w:val="both"/>
+        <w:rPr>
+          <w:rFonts w:ascii="Tahoma" w:hAnsi="Tahoma" w:cs="Tahoma"/>
+          <w:lang w:val="es-ES"/>
+        </w:rPr>
+      </w:pPr>
+      <w:r>
+        <w:rPr>
+          <w:rFonts w:ascii="Tahoma" w:hAnsi="Tahoma" w:cs="Tahoma"/>
+          <w:lang w:val="es-ES"/>
+        </w:rPr>
+        <w:t>…</w:t>
+      </w:r>
+    </w:p>
+    <w:p>
+      <w:pPr>
+        <w:jc w:val="both"/>
+        <w:rPr>
+          <w:rFonts w:ascii="Tahoma" w:hAnsi="Tahoma" w:cs="Tahoma"/>
+          <w:lang w:val="es-ES"/>
+        </w:rPr>
+      </w:pPr>
+      <w:r>
+        <w:rPr>
+          <w:rFonts w:ascii="Tahoma" w:hAnsi="Tahoma" w:cs="Tahoma"/>
+          <w:lang w:val="es-ES"/>
+        </w:rPr>
+        <w:t>Muchas gracias por su atención</w:t>
+      </w:r>
+      <w:r>
+        <w:rPr>
+          <w:rFonts w:ascii="Tahoma" w:hAnsi="Tahoma" w:cs="Tahoma"/>
+          <w:lang w:val="es-ES"/>
+        </w:rPr>
+        <w:t>…</w:t>
       </w:r>
     </w:p>
     <w:p>

</xml_diff>